<commit_message>
Photo gallery chang to div Try if it is better
</commit_message>
<xml_diff>
--- a/Váradi.docx
+++ b/Váradi.docx
@@ -155,6 +155,95 @@
           <w:lang w:val="en-US"/>
         </w:rPr>
         <w:t>. My main goal was to understand and learn about technology. In 2020, I started investing more energy in dealing with the topic and learning about profit opportunities. In addition, the world of NFTs has begun to occupy and what the future holds for these technologies.</w:t>
+      </w:r>
+    </w:p>
+    <w:p>
+      <w:pPr>
+        <w:pStyle w:val="NormlWeb"/>
+        <w:spacing w:before="0" w:beforeAutospacing="0" w:after="0" w:afterAutospacing="0"/>
+        <w:jc w:val="both"/>
+        <w:rPr>
+          <w:rFonts w:ascii="Montserrat" w:hAnsi="Montserrat" w:cs="Arial"/>
+          <w:color w:val="000000"/>
+          <w:shd w:val="clear" w:color="auto" w:fill="FFFFFF"/>
+          <w:lang w:val="en-US"/>
+        </w:rPr>
+      </w:pPr>
+    </w:p>
+    <w:p>
+      <w:pPr>
+        <w:pStyle w:val="NormlWeb"/>
+        <w:spacing w:before="0" w:beforeAutospacing="0" w:after="0" w:afterAutospacing="0"/>
+        <w:jc w:val="both"/>
+        <w:rPr>
+          <w:rFonts w:ascii="Montserrat" w:hAnsi="Montserrat" w:cs="Arial"/>
+          <w:color w:val="000000"/>
+          <w:shd w:val="clear" w:color="auto" w:fill="FFFFFF"/>
+        </w:rPr>
+      </w:pPr>
+      <w:r>
+        <w:rPr>
+          <w:rFonts w:ascii="Montserrat" w:hAnsi="Montserrat" w:cs="Arial"/>
+          <w:color w:val="000000"/>
+          <w:shd w:val="clear" w:color="auto" w:fill="FFFFFF"/>
+        </w:rPr>
+        <w:t>2018 környékén kezdtem el először foglalkozni a kriptovalutákkal, mint érdekes témakörrel. Fő célom a technológia megértése és megismerése volt. 2020-ban elkezdtem több energiát fektetni a téma</w:t>
+      </w:r>
+      <w:r>
+        <w:rPr>
+          <w:rFonts w:ascii="Montserrat" w:hAnsi="Montserrat" w:cs="Arial"/>
+          <w:color w:val="000000"/>
+          <w:shd w:val="clear" w:color="auto" w:fill="FFFFFF"/>
+        </w:rPr>
+        <w:t>körbe</w:t>
+      </w:r>
+      <w:r>
+        <w:rPr>
+          <w:rFonts w:ascii="Montserrat" w:hAnsi="Montserrat" w:cs="Arial"/>
+          <w:color w:val="000000"/>
+          <w:shd w:val="clear" w:color="auto" w:fill="FFFFFF"/>
+        </w:rPr>
+        <w:t xml:space="preserve"> és a profitlehetőségek megismerésébe. Ezenkívül az NFT-k világa </w:t>
+      </w:r>
+      <w:r>
+        <w:rPr>
+          <w:rFonts w:ascii="Montserrat" w:hAnsi="Montserrat" w:cs="Arial"/>
+          <w:color w:val="000000"/>
+          <w:shd w:val="clear" w:color="auto" w:fill="FFFFFF"/>
+        </w:rPr>
+        <w:t xml:space="preserve">is </w:t>
+      </w:r>
+      <w:r>
+        <w:rPr>
+          <w:rFonts w:ascii="Montserrat" w:hAnsi="Montserrat" w:cs="Arial"/>
+          <w:color w:val="000000"/>
+          <w:shd w:val="clear" w:color="auto" w:fill="FFFFFF"/>
+        </w:rPr>
+        <w:t xml:space="preserve">elkezdett </w:t>
+      </w:r>
+      <w:r>
+        <w:rPr>
+          <w:rFonts w:ascii="Montserrat" w:hAnsi="Montserrat" w:cs="Arial"/>
+          <w:color w:val="000000"/>
+          <w:shd w:val="clear" w:color="auto" w:fill="FFFFFF"/>
+        </w:rPr>
+        <w:t>érdekelni</w:t>
+      </w:r>
+      <w:r>
+        <w:rPr>
+          <w:rFonts w:ascii="Montserrat" w:hAnsi="Montserrat" w:cs="Arial"/>
+          <w:color w:val="000000"/>
+          <w:shd w:val="clear" w:color="auto" w:fill="FFFFFF"/>
+        </w:rPr>
+        <w:t xml:space="preserve"> és </w:t>
+      </w:r>
+      <w:r>
+        <w:rPr>
+          <w:rFonts w:ascii="Montserrat" w:hAnsi="Montserrat" w:cs="Arial"/>
+          <w:color w:val="000000"/>
+          <w:shd w:val="clear" w:color="auto" w:fill="FFFFFF"/>
+        </w:rPr>
+        <w:t>az, hogy a jövőben milyen felhasználása lesz ezeknek a technológiáknak.</w:t>
       </w:r>
     </w:p>
     <w:p>
@@ -358,25 +447,7 @@
           <w:shd w:val="clear" w:color="auto" w:fill="FFFFFF"/>
           <w:lang w:val="en-US"/>
         </w:rPr>
-        <w:t>I started working in the world of cryptocurrency in 2016, from the first minute I was interested in technology, the big profit (s) was only second to him. I worked on several of my own smart contracts (in Solidity and Rust</w:t>
-      </w:r>
-      <w:r>
-        <w:rPr>
-          <w:rFonts w:ascii="Montserrat" w:hAnsi="Montserrat" w:cs="Arial"/>
-          <w:color w:val="000000"/>
-          <w:shd w:val="clear" w:color="auto" w:fill="FFFFFF"/>
-          <w:lang w:val="en-US"/>
-        </w:rPr>
-        <w:t>) but</w:t>
-      </w:r>
-      <w:r>
-        <w:rPr>
-          <w:rFonts w:ascii="Montserrat" w:hAnsi="Montserrat" w:cs="Arial"/>
-          <w:color w:val="000000"/>
-          <w:shd w:val="clear" w:color="auto" w:fill="FFFFFF"/>
-          <w:lang w:val="en-US"/>
-        </w:rPr>
-        <w:t xml:space="preserve"> had the opportunity to work in an ICO-related startup as a frontend / smart contract developer. In this project, I see fantasy because with my experience so far, I can create value for both beginners and advanced people from a business, but mostly technological side.</w:t>
+        <w:t>I started working in the world of cryptocurrency in 2016, from the first minute I was interested in technology, the big profit (s) was only second to him. I worked on several of my own smart contracts (in Solidity and Rust) but had the opportunity to work in an ICO-related startup as a frontend / smart contract developer. In this project, I see fantasy because with my experience so far, I can create value for both beginners and advanced people from a business, but mostly technological side.</w:t>
       </w:r>
     </w:p>
     <w:p>

</xml_diff>